<commit_message>
Escribimos los datos el la carta de salida, lo guardamos con el nombre del alumno
</commit_message>
<xml_diff>
--- a/Carta.docx
+++ b/Carta.docx
@@ -1,26 +1,37 @@
 
 <file path=word/document.xml><?xml version="1.0" encoding="utf-8"?>
-<w:document xmlns:mc="http://schemas.openxmlformats.org/markup-compatibility/2006" xmlns:o="urn:schemas-microsoft-com:office:office" xmlns:r="http://schemas.openxmlformats.org/officeDocument/2006/relationships" xmlns:m="http://schemas.openxmlformats.org/officeDocument/2006/math" xmlns:v="urn:schemas-microsoft-com:vml" xmlns:wp="http://schemas.openxmlformats.org/drawingml/2006/wordprocessingDrawing" xmlns:w10="urn:schemas-microsoft-com:office:word" xmlns:w="http://schemas.openxmlformats.org/wordprocessingml/2006/main" xmlns:wne="http://schemas.microsoft.com/office/word/2006/wordml" xmlns:sl="http://schemas.openxmlformats.org/schemaLibrary/2006/main" xmlns:a="http://schemas.openxmlformats.org/drawingml/2006/main" xmlns:pic="http://schemas.openxmlformats.org/drawingml/2006/picture" xmlns:c="http://schemas.openxmlformats.org/drawingml/2006/chart" xmlns:lc="http://schemas.openxmlformats.org/drawingml/2006/lockedCanvas" xmlns:dgm="http://schemas.openxmlformats.org/drawingml/2006/diagram" xmlns:wps="http://schemas.microsoft.com/office/word/2010/wordprocessingShape" xmlns:wpg="http://schemas.microsoft.com/office/word/2010/wordprocessingGroup" xmlns:w14="http://schemas.microsoft.com/office/word/2010/wordml" xmlns:w15="http://schemas.microsoft.com/office/word/2012/wordml" xmlns:w16="http://schemas.microsoft.com/office/word/2018/wordml" xmlns:w16cex="http://schemas.microsoft.com/office/word/2018/wordml/cex" xmlns:w16cid="http://schemas.microsoft.com/office/word/2016/wordml/cid" xmlns="http://schemas.microsoft.com/office/tasks/2019/documenttasks" xmlns:cr="http://schemas.microsoft.com/office/comments/2020/reactions">
+<w:document xmlns:wpc="http://schemas.microsoft.com/office/word/2010/wordprocessingCanvas" xmlns:mc="http://schemas.openxmlformats.org/markup-compatibility/2006" xmlns:o="urn:schemas-microsoft-com:office:office" xmlns:r="http://schemas.openxmlformats.org/officeDocument/2006/relationships" xmlns:m="http://schemas.openxmlformats.org/officeDocument/2006/math" xmlns:v="urn:schemas-microsoft-com:vml" xmlns:wp14="http://schemas.microsoft.com/office/word/2010/wordprocessingDrawing" xmlns:wp="http://schemas.openxmlformats.org/drawingml/2006/wordprocessingDrawing" xmlns:w="http://schemas.openxmlformats.org/wordprocessingml/2006/main" xmlns:w14="http://schemas.microsoft.com/office/word/2010/wordml" xmlns:w10="urn:schemas-microsoft-com:office:word" xmlns:w15="http://schemas.microsoft.com/office/word/2012/wordml" xmlns:wpg="http://schemas.microsoft.com/office/word/2010/wordprocessingGroup" xmlns:wpi="http://schemas.microsoft.com/office/word/2010/wordprocessingInk" xmlns:wne="http://schemas.microsoft.com/office/word/2006/wordml" xmlns:wps="http://schemas.microsoft.com/office/word/2010/wordprocessingShape" xmlns:wpsCustomData="http://www.wps.cn/officeDocument/2013/wpsCustomData" mc:Ignorable="w14 w15 wp14">
   <w:body>
     <w:p>
       <w:pPr>
-        <w:spacing w:after="240" w:before="240" w:lineRule="auto"/>
-        <w:rPr/>
-      </w:pPr>
-      <w:r>
-        <w:rPr>
-          <w:b w:val="1"/>
-          <w:rtl w:val="0"/>
-        </w:rPr>
-        <w:t xml:space="preserve">Prof. Elías Miguel Bénitez Insfran</w:t>
+        <w:spacing w:before="240" w:after="240"/>
+      </w:pPr>
+      <w:r>
+        <w:rPr>
+          <w:b/>
+          <w:rtl w:val="0"/>
+        </w:rPr>
+        <w:t>Prof. Elías Miguel Bénitez Insfran</w:t>
+      </w:r>
+      <w:r>
+        <w:rPr>
+          <w:b/>
+          <w:rtl w:val="0"/>
+        </w:rPr>
         <w:br w:type="textWrapping"/>
+      </w:r>
+      <w:r>
+        <w:rPr>
+          <w:b/>
+          <w:rtl w:val="0"/>
+        </w:rPr>
         <w:t xml:space="preserve">Institución: </w:t>
       </w:r>
       <w:r>
         <w:rPr>
           <w:rtl w:val="0"/>
         </w:rPr>
-        <w:t xml:space="preserve">Ucsa (Universidad del cono sur de las Américas)</w:t>
+        <w:t>Ucsa (Universidad del cono sur de las Américas)</w:t>
       </w:r>
       <w:r>
         <w:rPr>
@@ -30,7 +41,7 @@
       </w:r>
       <w:r>
         <w:rPr>
-          <w:b w:val="1"/>
+          <w:b/>
           <w:rtl w:val="0"/>
         </w:rPr>
         <w:t xml:space="preserve">Dirección: </w:t>
@@ -39,11 +50,11 @@
         <w:rPr>
           <w:rtl w:val="0"/>
         </w:rPr>
-        <w:t xml:space="preserve">Sgto, José León Gauto</w:t>
-      </w:r>
-      <w:r>
-        <w:rPr>
-          <w:b w:val="1"/>
+        <w:t>Sgto, José León Gauto</w:t>
+      </w:r>
+      <w:r>
+        <w:rPr>
+          <w:b/>
           <w:rtl w:val="0"/>
         </w:rPr>
         <w:t xml:space="preserve"> </w:t>
@@ -56,7 +67,7 @@
       </w:r>
       <w:r>
         <w:rPr>
-          <w:b w:val="1"/>
+          <w:b/>
           <w:rtl w:val="0"/>
         </w:rPr>
         <w:t xml:space="preserve">Ciudad: </w:t>
@@ -65,7 +76,7 @@
         <w:rPr>
           <w:rtl w:val="0"/>
         </w:rPr>
-        <w:t xml:space="preserve">Asunción</w:t>
+        <w:t>Asunción</w:t>
       </w:r>
       <w:r>
         <w:rPr>
@@ -75,7 +86,7 @@
       </w:r>
       <w:r>
         <w:rPr>
-          <w:b w:val="1"/>
+          <w:b/>
           <w:rtl w:val="0"/>
         </w:rPr>
         <w:t xml:space="preserve">Correo: </w:t>
@@ -84,7 +95,7 @@
         <w:rPr>
           <w:rtl w:val="0"/>
         </w:rPr>
-        <w:t xml:space="preserve">test@test.com</w:t>
+        <w:t>test@test.com</w:t>
       </w:r>
       <w:r>
         <w:rPr>
@@ -94,234 +105,421 @@
       </w:r>
       <w:r>
         <w:rPr>
-          <w:b w:val="1"/>
-          <w:rtl w:val="0"/>
-        </w:rPr>
-        <w:t xml:space="preserve">Teléfono: 0981-234-567</w:t>
-      </w:r>
-      <w:r>
-        <w:rPr>
-          <w:rtl w:val="0"/>
-        </w:rPr>
-      </w:r>
-    </w:p>
-    <w:p>
-      <w:pPr>
-        <w:spacing w:after="240" w:before="240" w:lineRule="auto"/>
-        <w:rPr/>
-      </w:pPr>
-      <w:r>
-        <w:rPr>
-          <w:rtl w:val="0"/>
-        </w:rPr>
-        <w:t xml:space="preserve">{{Fecha}}</w:t>
-      </w:r>
-      <w:r>
-        <w:rPr>
-          <w:rtl w:val="0"/>
-        </w:rPr>
-      </w:r>
-    </w:p>
-    <w:p>
-      <w:pPr>
-        <w:spacing w:after="240" w:before="240" w:lineRule="auto"/>
-        <w:rPr/>
-      </w:pPr>
-      <w:r>
-        <w:rPr>
-          <w:rtl w:val="0"/>
-        </w:rPr>
-        <w:t xml:space="preserve">Estimado/a {{Nombre}} {{Apellido}}:</w:t>
-      </w:r>
-    </w:p>
-    <w:p>
-      <w:pPr>
-        <w:spacing w:after="240" w:before="240" w:lineRule="auto"/>
-        <w:rPr/>
-      </w:pPr>
-      <w:r>
-        <w:rPr>
-          <w:rtl w:val="0"/>
-        </w:rPr>
-        <w:t xml:space="preserve">Me dirijo a usted con el fin de informarle oficialmente su calificación final correspondiente a la materia de {{Materia}} en el presente periodo académico.</w:t>
-      </w:r>
-    </w:p>
-    <w:p>
-      <w:pPr>
-        <w:spacing w:after="240" w:before="240" w:lineRule="auto"/>
-        <w:rPr/>
-      </w:pPr>
-      <w:r>
-        <w:rPr>
-          <w:rtl w:val="0"/>
-        </w:rPr>
-        <w:t xml:space="preserve">Luego de evaluar sus trabajos, exámenes y participación en clase, se ha determinado que su calificación final es de {{Nota}}. Esta nota refleja su desempeño general durante el curso, así como el cumplimiento de los objetivos establecidos.</w:t>
-      </w:r>
-    </w:p>
-    <w:p>
-      <w:pPr>
-        <w:spacing w:after="240" w:before="240" w:lineRule="auto"/>
-        <w:rPr/>
-      </w:pPr>
-      <w:r>
-        <w:rPr>
-          <w:rtl w:val="0"/>
-        </w:rPr>
-        <w:t xml:space="preserve">Aprovecho esta ocasión para agradecerle su dedicación y esfuerzo. En caso de que desee una revisión o comentarios más detallados sobre su rendimiento, estoy a disposición para coordinar una reunión o responder sus consultas.</w:t>
-      </w:r>
-    </w:p>
-    <w:p>
-      <w:pPr>
-        <w:spacing w:after="240" w:before="240" w:lineRule="auto"/>
-        <w:rPr/>
-      </w:pPr>
-      <w:r>
-        <w:rPr>
-          <w:rtl w:val="0"/>
-        </w:rPr>
-        <w:t xml:space="preserve">Le deseo muchos éxitos en sus futuros estudios.</w:t>
-      </w:r>
-    </w:p>
-    <w:p>
-      <w:pPr>
-        <w:spacing w:after="240" w:before="240" w:lineRule="auto"/>
-        <w:rPr/>
-      </w:pPr>
-      <w:r>
-        <w:rPr>
-          <w:rtl w:val="0"/>
-        </w:rPr>
-        <w:t xml:space="preserve">Atentamente,</w:t>
-      </w:r>
-    </w:p>
-    <w:p>
-      <w:pPr>
-        <w:spacing w:after="240" w:before="240" w:lineRule="auto"/>
-        <w:rPr/>
-      </w:pPr>
-      <w:r>
-        <w:rPr>
-          <w:b w:val="1"/>
-          <w:rtl w:val="0"/>
-        </w:rPr>
-        <w:t xml:space="preserve">Elías Miguel Benitez Insfran</w:t>
+          <w:b/>
+          <w:rtl w:val="0"/>
+        </w:rPr>
+        <w:t>Teléfono: 0981-234-567</w:t>
+      </w:r>
+    </w:p>
+    <w:p>
+      <w:pPr>
+        <w:spacing w:before="240" w:after="240"/>
+      </w:pPr>
+      <w:r>
+        <w:rPr>
+          <w:rFonts w:hint="default"/>
+          <w:rtl w:val="0"/>
+          <w:lang w:val="es-MX"/>
+        </w:rPr>
+        <w:t xml:space="preserve">Fecha: </w:t>
+      </w:r>
+      <w:r>
+        <w:rPr>
+          <w:rtl w:val="0"/>
+        </w:rPr>
+        <w:t>{{Fecha}}</w:t>
+      </w:r>
+      <w:bookmarkStart w:id="0" w:name="_GoBack"/>
+      <w:bookmarkEnd w:id="0"/>
+    </w:p>
+    <w:p>
+      <w:pPr>
+        <w:spacing w:before="240" w:after="240"/>
+      </w:pPr>
+      <w:r>
+        <w:rPr>
+          <w:rtl w:val="0"/>
+        </w:rPr>
+        <w:t>Estimado/a {{Nombre}} {{Apellido}}:</w:t>
+      </w:r>
+    </w:p>
+    <w:p>
+      <w:pPr>
+        <w:spacing w:before="240" w:after="240"/>
+      </w:pPr>
+      <w:r>
+        <w:rPr>
+          <w:rtl w:val="0"/>
+        </w:rPr>
+        <w:t>Me dirijo a usted con el fin de informarle oficialmente su calificación final correspondiente a la materia de {{Materia}} en el presente periodo académico.</w:t>
+      </w:r>
+    </w:p>
+    <w:p>
+      <w:pPr>
+        <w:spacing w:before="240" w:after="240"/>
+      </w:pPr>
+      <w:r>
+        <w:rPr>
+          <w:rtl w:val="0"/>
+        </w:rPr>
+        <w:t>Luego de evaluar sus trabajos, exámenes y participación en clase, se ha determinado que su calificación final es de {{Nota}}. Esta nota refleja su desempeño general durante el curso, así como el cumplimiento de los objetivos establecidos.</w:t>
+      </w:r>
+    </w:p>
+    <w:p>
+      <w:pPr>
+        <w:spacing w:before="240" w:after="240"/>
+      </w:pPr>
+      <w:r>
+        <w:rPr>
+          <w:rtl w:val="0"/>
+        </w:rPr>
+        <w:t>Aprovecho esta ocasión para agradecerle su dedicación y esfuerzo. En caso de que desee una revisión o comentarios más detallados sobre su rendimiento, estoy a disposición para coordinar una reunión o responder sus consultas.</w:t>
+      </w:r>
+    </w:p>
+    <w:p>
+      <w:pPr>
+        <w:spacing w:before="240" w:after="240"/>
+      </w:pPr>
+      <w:r>
+        <w:rPr>
+          <w:rtl w:val="0"/>
+        </w:rPr>
+        <w:t>Le deseo muchos éxitos en sus futuros estudios.</w:t>
+      </w:r>
+    </w:p>
+    <w:p>
+      <w:pPr>
+        <w:spacing w:before="240" w:after="240"/>
+      </w:pPr>
+      <w:r>
+        <w:rPr>
+          <w:rtl w:val="0"/>
+        </w:rPr>
+        <w:t>Atentamente,</w:t>
+      </w:r>
+    </w:p>
+    <w:p>
+      <w:pPr>
+        <w:spacing w:before="240" w:after="240"/>
+      </w:pPr>
+      <w:r>
+        <w:rPr>
+          <w:b/>
+          <w:rtl w:val="0"/>
+        </w:rPr>
+        <w:t>Elías Miguel Benitez Insfran</w:t>
+      </w:r>
+      <w:r>
+        <w:rPr>
+          <w:b/>
+          <w:rtl w:val="0"/>
+        </w:rPr>
         <w:br w:type="textWrapping"/>
       </w:r>
       <w:r>
         <w:rPr>
           <w:rtl w:val="0"/>
         </w:rPr>
-        <w:t xml:space="preserve">Ingeniero en Ciencias de la computación</w:t>
-      </w:r>
-      <w:r>
-        <w:rPr>
-          <w:rtl w:val="0"/>
-        </w:rPr>
-      </w:r>
-    </w:p>
-    <w:p>
-      <w:pPr>
-        <w:rPr/>
-      </w:pPr>
-      <w:r>
-        <w:rPr>
-          <w:rtl w:val="0"/>
-        </w:rPr>
-      </w:r>
-    </w:p>
+        <w:t>Ingeniero en Ciencias de la computación</w:t>
+      </w:r>
+    </w:p>
+    <w:p/>
     <w:sectPr>
-      <w:pgSz w:h="16834" w:w="11909" w:orient="portrait"/>
-      <w:pgMar w:bottom="1440" w:top="1440" w:left="1440" w:right="1440" w:header="720" w:footer="720"/>
+      <w:pgSz w:w="11909" w:h="16834"/>
+      <w:pgMar w:top="1440" w:right="1440" w:bottom="1440" w:left="1440" w:header="720" w:footer="720" w:gutter="0"/>
       <w:pgNumType w:start="1"/>
+      <w:cols w:space="720" w:num="1"/>
     </w:sectPr>
   </w:body>
 </w:document>
 </file>
 
-<file path=word/numbering.xml><?xml version="1.0" encoding="utf-8"?>
-<w:numbering xmlns:mc="http://schemas.openxmlformats.org/markup-compatibility/2006" xmlns:o="urn:schemas-microsoft-com:office:office" xmlns:r="http://schemas.openxmlformats.org/officeDocument/2006/relationships" xmlns:m="http://schemas.openxmlformats.org/officeDocument/2006/math" xmlns:v="urn:schemas-microsoft-com:vml" xmlns:wp="http://schemas.openxmlformats.org/drawingml/2006/wordprocessingDrawing" xmlns:w10="urn:schemas-microsoft-com:office:word" xmlns:w="http://schemas.openxmlformats.org/wordprocessingml/2006/main" xmlns:wne="http://schemas.microsoft.com/office/word/2006/wordml" xmlns:sl="http://schemas.openxmlformats.org/schemaLibrary/2006/main" xmlns:a="http://schemas.openxmlformats.org/drawingml/2006/main" xmlns:pic="http://schemas.openxmlformats.org/drawingml/2006/picture" xmlns:c="http://schemas.openxmlformats.org/drawingml/2006/chart" xmlns:lc="http://schemas.openxmlformats.org/drawingml/2006/lockedCanvas" xmlns:dgm="http://schemas.openxmlformats.org/drawingml/2006/diagram" xmlns:wps="http://schemas.microsoft.com/office/word/2010/wordprocessingShape" xmlns:wpg="http://schemas.microsoft.com/office/word/2010/wordprocessingGroup" xmlns:w14="http://schemas.microsoft.com/office/word/2010/wordml" xmlns:w15="http://schemas.microsoft.com/office/word/2012/wordml" xmlns:w16="http://schemas.microsoft.com/office/word/2018/wordml" xmlns:w16cex="http://schemas.microsoft.com/office/word/2018/wordml/cex" xmlns:w16cid="http://schemas.microsoft.com/office/word/2016/wordml/cid" xmlns="http://schemas.microsoft.com/office/tasks/2019/documenttasks" xmlns:cr="http://schemas.microsoft.com/office/comments/2020/reactions"/>
+<file path=word/endnotes.xml><?xml version="1.0" encoding="utf-8"?>
+<w:endnotes xmlns:wpc="http://schemas.microsoft.com/office/word/2010/wordprocessingCanvas" xmlns:mc="http://schemas.openxmlformats.org/markup-compatibility/2006" xmlns:o="urn:schemas-microsoft-com:office:office" xmlns:r="http://schemas.openxmlformats.org/officeDocument/2006/relationships" xmlns:m="http://schemas.openxmlformats.org/officeDocument/2006/math" xmlns:v="urn:schemas-microsoft-com:vml" xmlns:wp14="http://schemas.microsoft.com/office/word/2010/wordprocessingDrawing" xmlns:wp="http://schemas.openxmlformats.org/drawingml/2006/wordprocessingDrawing" xmlns:w="http://schemas.openxmlformats.org/wordprocessingml/2006/main" xmlns:w14="http://schemas.microsoft.com/office/word/2010/wordml" xmlns:w15="http://schemas.microsoft.com/office/word/2012/wordml" xmlns:w10="urn:schemas-microsoft-com:office:word" xmlns:wpg="http://schemas.microsoft.com/office/word/2010/wordprocessingGroup" xmlns:wpi="http://schemas.microsoft.com/office/word/2010/wordprocessingInk" xmlns:wne="http://schemas.microsoft.com/office/word/2006/wordml" xmlns:wps="http://schemas.microsoft.com/office/word/2010/wordprocessingShape" xmlns:wpsCustomData="http://www.wps.cn/officeDocument/2013/wpsCustomData" mc:Ignorable="w14 w15 wp14">
+  <w:endnote w:type="separator" w:id="0">
+    <w:p>
+      <w:pPr>
+        <w:spacing w:line="240" w:lineRule="auto"/>
+      </w:pPr>
+      <w:r>
+        <w:separator/>
+      </w:r>
+    </w:p>
+  </w:endnote>
+  <w:endnote w:type="continuationSeparator" w:id="1">
+    <w:p>
+      <w:pPr>
+        <w:spacing w:line="240" w:lineRule="auto"/>
+      </w:pPr>
+      <w:r>
+        <w:continuationSeparator/>
+      </w:r>
+    </w:p>
+  </w:endnote>
+</w:endnotes>
+</file>
+
+<file path=word/footnotes.xml><?xml version="1.0" encoding="utf-8"?>
+<w:footnotes xmlns:wpc="http://schemas.microsoft.com/office/word/2010/wordprocessingCanvas" xmlns:mc="http://schemas.openxmlformats.org/markup-compatibility/2006" xmlns:o="urn:schemas-microsoft-com:office:office" xmlns:r="http://schemas.openxmlformats.org/officeDocument/2006/relationships" xmlns:m="http://schemas.openxmlformats.org/officeDocument/2006/math" xmlns:v="urn:schemas-microsoft-com:vml" xmlns:wp14="http://schemas.microsoft.com/office/word/2010/wordprocessingDrawing" xmlns:wp="http://schemas.openxmlformats.org/drawingml/2006/wordprocessingDrawing" xmlns:w="http://schemas.openxmlformats.org/wordprocessingml/2006/main" xmlns:w14="http://schemas.microsoft.com/office/word/2010/wordml" xmlns:w15="http://schemas.microsoft.com/office/word/2012/wordml" xmlns:w10="urn:schemas-microsoft-com:office:word" xmlns:wpg="http://schemas.microsoft.com/office/word/2010/wordprocessingGroup" xmlns:wpi="http://schemas.microsoft.com/office/word/2010/wordprocessingInk" xmlns:wne="http://schemas.microsoft.com/office/word/2006/wordml" xmlns:wps="http://schemas.microsoft.com/office/word/2010/wordprocessingShape" xmlns:wpsCustomData="http://www.wps.cn/officeDocument/2013/wpsCustomData" mc:Ignorable="w14 w15 wp14">
+  <w:footnote w:type="separator" w:id="0">
+    <w:p>
+      <w:pPr>
+        <w:spacing w:line="276" w:lineRule="auto"/>
+      </w:pPr>
+      <w:r>
+        <w:separator/>
+      </w:r>
+    </w:p>
+  </w:footnote>
+  <w:footnote w:type="continuationSeparator" w:id="1">
+    <w:p>
+      <w:pPr>
+        <w:spacing w:line="276" w:lineRule="auto"/>
+      </w:pPr>
+      <w:r>
+        <w:continuationSeparator/>
+      </w:r>
+    </w:p>
+  </w:footnote>
+</w:footnotes>
 </file>
 
 <file path=word/styles.xml><?xml version="1.0" encoding="utf-8"?>
-<w:styles xmlns:mc="http://schemas.openxmlformats.org/markup-compatibility/2006" xmlns:o="urn:schemas-microsoft-com:office:office" xmlns:r="http://schemas.openxmlformats.org/officeDocument/2006/relationships" xmlns:m="http://schemas.openxmlformats.org/officeDocument/2006/math" xmlns:v="urn:schemas-microsoft-com:vml" xmlns:wp="http://schemas.openxmlformats.org/drawingml/2006/wordprocessingDrawing" xmlns:w10="urn:schemas-microsoft-com:office:word" xmlns:w="http://schemas.openxmlformats.org/wordprocessingml/2006/main" xmlns:wne="http://schemas.microsoft.com/office/word/2006/wordml" xmlns:sl="http://schemas.openxmlformats.org/schemaLibrary/2006/main" xmlns:a="http://schemas.openxmlformats.org/drawingml/2006/main" xmlns:pic="http://schemas.openxmlformats.org/drawingml/2006/picture" xmlns:c="http://schemas.openxmlformats.org/drawingml/2006/chart" xmlns:lc="http://schemas.openxmlformats.org/drawingml/2006/lockedCanvas" xmlns:dgm="http://schemas.openxmlformats.org/drawingml/2006/diagram" xmlns:wps="http://schemas.microsoft.com/office/word/2010/wordprocessingShape" xmlns:wpg="http://schemas.microsoft.com/office/word/2010/wordprocessingGroup" xmlns:w14="http://schemas.microsoft.com/office/word/2010/wordml" xmlns:w15="http://schemas.microsoft.com/office/word/2012/wordml" xmlns:w16="http://schemas.microsoft.com/office/word/2018/wordml" xmlns:w16cex="http://schemas.microsoft.com/office/word/2018/wordml/cex" xmlns:w16cid="http://schemas.microsoft.com/office/word/2016/wordml/cid" xmlns="http://schemas.microsoft.com/office/tasks/2019/documenttasks" xmlns:cr="http://schemas.microsoft.com/office/comments/2020/reactions">
+<w:styles xmlns:mc="http://schemas.openxmlformats.org/markup-compatibility/2006" xmlns:o="urn:schemas-microsoft-com:office:office" xmlns:r="http://schemas.openxmlformats.org/officeDocument/2006/relationships" xmlns:m="http://schemas.openxmlformats.org/officeDocument/2006/math" xmlns:v="urn:schemas-microsoft-com:vml" xmlns:w="http://schemas.openxmlformats.org/wordprocessingml/2006/main" xmlns:w14="http://schemas.microsoft.com/office/word/2010/wordml" xmlns:w10="urn:schemas-microsoft-com:office:word" xmlns:sl="http://schemas.openxmlformats.org/schemaLibrary/2006/main" xmlns:wpsCustomData="http://www.wps.cn/officeDocument/2013/wpsCustomData" mc:Ignorable="w14">
   <w:docDefaults>
     <w:rPrDefault>
       <w:rPr>
-        <w:rFonts w:ascii="Arial" w:cs="Arial" w:eastAsia="Arial" w:hAnsi="Arial"/>
-        <w:sz w:val="22"/>
-        <w:szCs w:val="22"/>
-        <w:lang w:val="es_419"/>
+        <w:rFonts w:ascii="Arial" w:hAnsi="Arial" w:eastAsia="Arial" w:cs="Arial"/>
       </w:rPr>
     </w:rPrDefault>
-    <w:pPrDefault>
-      <w:pPr>
-        <w:spacing w:line="276" w:lineRule="auto"/>
-      </w:pPr>
-    </w:pPrDefault>
+    <w:pPrDefault/>
   </w:docDefaults>
-  <w:style w:type="paragraph" w:styleId="Normal" w:default="1">
-    <w:name w:val="normal"/>
-  </w:style>
-  <w:style w:type="table" w:styleId="TableNormal" w:default="1">
-    <w:name w:val="Table Normal"/>
-  </w:style>
-  <w:style w:type="paragraph" w:styleId="Heading1">
+  <w:latentStyles w:count="260" w:defQFormat="0" w:defUnhideWhenUsed="1" w:defSemiHidden="1" w:defUIPriority="99" w:defLockedState="0">
+    <w:lsdException w:qFormat="1" w:unhideWhenUsed="0" w:uiPriority="0" w:semiHidden="0" w:name="Normal"/>
+    <w:lsdException w:qFormat="1" w:unhideWhenUsed="0" w:uiPriority="0" w:semiHidden="0" w:name="heading 1"/>
+    <w:lsdException w:unhideWhenUsed="0" w:uiPriority="0" w:semiHidden="0" w:name="heading 2"/>
+    <w:lsdException w:unhideWhenUsed="0" w:uiPriority="0" w:semiHidden="0" w:name="heading 3"/>
+    <w:lsdException w:unhideWhenUsed="0" w:uiPriority="0" w:semiHidden="0" w:name="heading 4"/>
+    <w:lsdException w:qFormat="1" w:unhideWhenUsed="0" w:uiPriority="0" w:semiHidden="0" w:name="heading 5"/>
+    <w:lsdException w:unhideWhenUsed="0" w:uiPriority="0" w:semiHidden="0" w:name="heading 6"/>
+    <w:lsdException w:qFormat="1" w:uiPriority="0" w:name="heading 7"/>
+    <w:lsdException w:qFormat="1" w:uiPriority="0" w:name="heading 8"/>
+    <w:lsdException w:qFormat="1" w:uiPriority="0" w:name="heading 9"/>
+    <w:lsdException w:unhideWhenUsed="0" w:uiPriority="0" w:semiHidden="0" w:name="index 1"/>
+    <w:lsdException w:unhideWhenUsed="0" w:uiPriority="0" w:semiHidden="0" w:name="index 2"/>
+    <w:lsdException w:unhideWhenUsed="0" w:uiPriority="0" w:semiHidden="0" w:name="index 3"/>
+    <w:lsdException w:unhideWhenUsed="0" w:uiPriority="0" w:semiHidden="0" w:name="index 4"/>
+    <w:lsdException w:unhideWhenUsed="0" w:uiPriority="0" w:semiHidden="0" w:name="index 5"/>
+    <w:lsdException w:unhideWhenUsed="0" w:uiPriority="0" w:semiHidden="0" w:name="index 6"/>
+    <w:lsdException w:unhideWhenUsed="0" w:uiPriority="0" w:semiHidden="0" w:name="index 7"/>
+    <w:lsdException w:unhideWhenUsed="0" w:uiPriority="0" w:semiHidden="0" w:name="index 8"/>
+    <w:lsdException w:unhideWhenUsed="0" w:uiPriority="0" w:semiHidden="0" w:name="index 9"/>
+    <w:lsdException w:unhideWhenUsed="0" w:uiPriority="0" w:semiHidden="0" w:name="toc 1"/>
+    <w:lsdException w:unhideWhenUsed="0" w:uiPriority="0" w:semiHidden="0" w:name="toc 2"/>
+    <w:lsdException w:unhideWhenUsed="0" w:uiPriority="0" w:semiHidden="0" w:name="toc 3"/>
+    <w:lsdException w:unhideWhenUsed="0" w:uiPriority="0" w:semiHidden="0" w:name="toc 4"/>
+    <w:lsdException w:unhideWhenUsed="0" w:uiPriority="0" w:semiHidden="0" w:name="toc 5"/>
+    <w:lsdException w:unhideWhenUsed="0" w:uiPriority="0" w:semiHidden="0" w:name="toc 6"/>
+    <w:lsdException w:unhideWhenUsed="0" w:uiPriority="0" w:semiHidden="0" w:name="toc 7"/>
+    <w:lsdException w:unhideWhenUsed="0" w:uiPriority="0" w:semiHidden="0" w:name="toc 8"/>
+    <w:lsdException w:unhideWhenUsed="0" w:uiPriority="0" w:semiHidden="0" w:name="toc 9"/>
+    <w:lsdException w:unhideWhenUsed="0" w:uiPriority="0" w:semiHidden="0" w:name="Normal Indent"/>
+    <w:lsdException w:unhideWhenUsed="0" w:uiPriority="0" w:semiHidden="0" w:name="footnote text"/>
+    <w:lsdException w:unhideWhenUsed="0" w:uiPriority="0" w:semiHidden="0" w:name="annotation text"/>
+    <w:lsdException w:unhideWhenUsed="0" w:uiPriority="0" w:semiHidden="0" w:name="header"/>
+    <w:lsdException w:unhideWhenUsed="0" w:uiPriority="0" w:semiHidden="0" w:name="footer"/>
+    <w:lsdException w:unhideWhenUsed="0" w:uiPriority="0" w:semiHidden="0" w:name="index heading"/>
+    <w:lsdException w:qFormat="1" w:uiPriority="0" w:name="caption"/>
+    <w:lsdException w:unhideWhenUsed="0" w:uiPriority="0" w:semiHidden="0" w:name="table of figures"/>
+    <w:lsdException w:unhideWhenUsed="0" w:uiPriority="0" w:semiHidden="0" w:name="envelope address"/>
+    <w:lsdException w:unhideWhenUsed="0" w:uiPriority="0" w:semiHidden="0" w:name="envelope return"/>
+    <w:lsdException w:unhideWhenUsed="0" w:uiPriority="0" w:semiHidden="0" w:name="footnote reference"/>
+    <w:lsdException w:unhideWhenUsed="0" w:uiPriority="0" w:semiHidden="0" w:name="annotation reference"/>
+    <w:lsdException w:unhideWhenUsed="0" w:uiPriority="0" w:semiHidden="0" w:name="line number"/>
+    <w:lsdException w:unhideWhenUsed="0" w:uiPriority="0" w:semiHidden="0" w:name="page number"/>
+    <w:lsdException w:unhideWhenUsed="0" w:uiPriority="0" w:semiHidden="0" w:name="endnote reference"/>
+    <w:lsdException w:unhideWhenUsed="0" w:uiPriority="0" w:semiHidden="0" w:name="endnote text"/>
+    <w:lsdException w:unhideWhenUsed="0" w:uiPriority="0" w:semiHidden="0" w:name="table of authorities"/>
+    <w:lsdException w:unhideWhenUsed="0" w:uiPriority="0" w:semiHidden="0" w:name="macro"/>
+    <w:lsdException w:unhideWhenUsed="0" w:uiPriority="0" w:semiHidden="0" w:name="toa heading"/>
+    <w:lsdException w:unhideWhenUsed="0" w:uiPriority="0" w:semiHidden="0" w:name="List"/>
+    <w:lsdException w:unhideWhenUsed="0" w:uiPriority="0" w:semiHidden="0" w:name="List Bullet"/>
+    <w:lsdException w:unhideWhenUsed="0" w:uiPriority="0" w:semiHidden="0" w:name="List Number"/>
+    <w:lsdException w:unhideWhenUsed="0" w:uiPriority="0" w:semiHidden="0" w:name="List 2"/>
+    <w:lsdException w:unhideWhenUsed="0" w:uiPriority="0" w:semiHidden="0" w:name="List 3"/>
+    <w:lsdException w:unhideWhenUsed="0" w:uiPriority="0" w:semiHidden="0" w:name="List 4"/>
+    <w:lsdException w:unhideWhenUsed="0" w:uiPriority="0" w:semiHidden="0" w:name="List 5"/>
+    <w:lsdException w:unhideWhenUsed="0" w:uiPriority="0" w:semiHidden="0" w:name="List Bullet 2"/>
+    <w:lsdException w:unhideWhenUsed="0" w:uiPriority="0" w:semiHidden="0" w:name="List Bullet 3"/>
+    <w:lsdException w:unhideWhenUsed="0" w:uiPriority="0" w:semiHidden="0" w:name="List Bullet 4"/>
+    <w:lsdException w:unhideWhenUsed="0" w:uiPriority="0" w:semiHidden="0" w:name="List Bullet 5"/>
+    <w:lsdException w:unhideWhenUsed="0" w:uiPriority="0" w:semiHidden="0" w:name="List Number 2"/>
+    <w:lsdException w:unhideWhenUsed="0" w:uiPriority="0" w:semiHidden="0" w:name="List Number 3"/>
+    <w:lsdException w:unhideWhenUsed="0" w:uiPriority="0" w:semiHidden="0" w:name="List Number 4"/>
+    <w:lsdException w:unhideWhenUsed="0" w:uiPriority="0" w:semiHidden="0" w:name="List Number 5"/>
+    <w:lsdException w:unhideWhenUsed="0" w:uiPriority="0" w:semiHidden="0" w:name="Title"/>
+    <w:lsdException w:unhideWhenUsed="0" w:uiPriority="0" w:semiHidden="0" w:name="Closing"/>
+    <w:lsdException w:unhideWhenUsed="0" w:uiPriority="0" w:semiHidden="0" w:name="Signature"/>
+    <w:lsdException w:unhideWhenUsed="0" w:uiPriority="0" w:name="Default Paragraph Font"/>
+    <w:lsdException w:unhideWhenUsed="0" w:uiPriority="0" w:semiHidden="0" w:name="Body Text"/>
+    <w:lsdException w:unhideWhenUsed="0" w:uiPriority="0" w:semiHidden="0" w:name="Body Text Indent"/>
+    <w:lsdException w:unhideWhenUsed="0" w:uiPriority="0" w:semiHidden="0" w:name="List Continue"/>
+    <w:lsdException w:unhideWhenUsed="0" w:uiPriority="0" w:semiHidden="0" w:name="List Continue 2"/>
+    <w:lsdException w:unhideWhenUsed="0" w:uiPriority="0" w:semiHidden="0" w:name="List Continue 3"/>
+    <w:lsdException w:unhideWhenUsed="0" w:uiPriority="0" w:semiHidden="0" w:name="List Continue 4"/>
+    <w:lsdException w:unhideWhenUsed="0" w:uiPriority="0" w:semiHidden="0" w:name="List Continue 5"/>
+    <w:lsdException w:unhideWhenUsed="0" w:uiPriority="0" w:semiHidden="0" w:name="Message Header"/>
+    <w:lsdException w:unhideWhenUsed="0" w:uiPriority="0" w:semiHidden="0" w:name="Subtitle"/>
+    <w:lsdException w:unhideWhenUsed="0" w:uiPriority="0" w:semiHidden="0" w:name="Salutation"/>
+    <w:lsdException w:unhideWhenUsed="0" w:uiPriority="0" w:semiHidden="0" w:name="Date"/>
+    <w:lsdException w:unhideWhenUsed="0" w:uiPriority="0" w:semiHidden="0" w:name="Body Text First Indent"/>
+    <w:lsdException w:unhideWhenUsed="0" w:uiPriority="0" w:semiHidden="0" w:name="Body Text First Indent 2"/>
+    <w:lsdException w:unhideWhenUsed="0" w:uiPriority="0" w:semiHidden="0" w:name="Note Heading"/>
+    <w:lsdException w:unhideWhenUsed="0" w:uiPriority="0" w:semiHidden="0" w:name="Body Text 2"/>
+    <w:lsdException w:unhideWhenUsed="0" w:uiPriority="0" w:semiHidden="0" w:name="Body Text 3"/>
+    <w:lsdException w:unhideWhenUsed="0" w:uiPriority="0" w:semiHidden="0" w:name="Body Text Indent 2"/>
+    <w:lsdException w:unhideWhenUsed="0" w:uiPriority="0" w:semiHidden="0" w:name="Body Text Indent 3"/>
+    <w:lsdException w:unhideWhenUsed="0" w:uiPriority="0" w:semiHidden="0" w:name="Block Text"/>
+    <w:lsdException w:unhideWhenUsed="0" w:uiPriority="0" w:semiHidden="0" w:name="Hyperlink"/>
+    <w:lsdException w:unhideWhenUsed="0" w:uiPriority="0" w:semiHidden="0" w:name="FollowedHyperlink"/>
+    <w:lsdException w:qFormat="1" w:unhideWhenUsed="0" w:uiPriority="0" w:semiHidden="0" w:name="Strong"/>
+    <w:lsdException w:qFormat="1" w:unhideWhenUsed="0" w:uiPriority="0" w:semiHidden="0" w:name="Emphasis"/>
+    <w:lsdException w:unhideWhenUsed="0" w:uiPriority="0" w:semiHidden="0" w:name="Document Map"/>
+    <w:lsdException w:unhideWhenUsed="0" w:uiPriority="0" w:semiHidden="0" w:name="Plain Text"/>
+    <w:lsdException w:unhideWhenUsed="0" w:uiPriority="0" w:semiHidden="0" w:name="E-mail Signature"/>
+    <w:lsdException w:unhideWhenUsed="0" w:uiPriority="0" w:semiHidden="0" w:name="Normal (Web)"/>
+    <w:lsdException w:unhideWhenUsed="0" w:uiPriority="0" w:semiHidden="0" w:name="HTML Acronym"/>
+    <w:lsdException w:unhideWhenUsed="0" w:uiPriority="0" w:semiHidden="0" w:name="HTML Address"/>
+    <w:lsdException w:unhideWhenUsed="0" w:uiPriority="0" w:semiHidden="0" w:name="HTML Cite"/>
+    <w:lsdException w:unhideWhenUsed="0" w:uiPriority="0" w:semiHidden="0" w:name="HTML Code"/>
+    <w:lsdException w:unhideWhenUsed="0" w:uiPriority="0" w:semiHidden="0" w:name="HTML Definition"/>
+    <w:lsdException w:unhideWhenUsed="0" w:uiPriority="0" w:semiHidden="0" w:name="HTML Keyboard"/>
+    <w:lsdException w:unhideWhenUsed="0" w:uiPriority="0" w:semiHidden="0" w:name="HTML Preformatted"/>
+    <w:lsdException w:unhideWhenUsed="0" w:uiPriority="0" w:semiHidden="0" w:name="HTML Sample"/>
+    <w:lsdException w:unhideWhenUsed="0" w:uiPriority="0" w:semiHidden="0" w:name="HTML Typewriter"/>
+    <w:lsdException w:unhideWhenUsed="0" w:uiPriority="0" w:semiHidden="0" w:name="HTML Variable"/>
+    <w:lsdException w:unhideWhenUsed="0" w:uiPriority="0" w:name="Normal Table"/>
+    <w:lsdException w:unhideWhenUsed="0" w:uiPriority="0" w:semiHidden="0" w:name="annotation subject"/>
+    <w:lsdException w:unhideWhenUsed="0" w:uiPriority="0" w:semiHidden="0" w:name="Table Simple 1"/>
+    <w:lsdException w:unhideWhenUsed="0" w:uiPriority="0" w:semiHidden="0" w:name="Table Simple 2"/>
+    <w:lsdException w:unhideWhenUsed="0" w:uiPriority="0" w:semiHidden="0" w:name="Table Simple 3"/>
+    <w:lsdException w:unhideWhenUsed="0" w:uiPriority="0" w:semiHidden="0" w:name="Table Classic 1"/>
+    <w:lsdException w:unhideWhenUsed="0" w:uiPriority="0" w:semiHidden="0" w:name="Table Classic 2"/>
+    <w:lsdException w:unhideWhenUsed="0" w:uiPriority="0" w:semiHidden="0" w:name="Table Classic 3"/>
+    <w:lsdException w:unhideWhenUsed="0" w:uiPriority="0" w:semiHidden="0" w:name="Table Classic 4"/>
+    <w:lsdException w:unhideWhenUsed="0" w:uiPriority="0" w:semiHidden="0" w:name="Table Colorful 1"/>
+    <w:lsdException w:unhideWhenUsed="0" w:uiPriority="0" w:semiHidden="0" w:name="Table Colorful 2"/>
+    <w:lsdException w:unhideWhenUsed="0" w:uiPriority="0" w:semiHidden="0" w:name="Table Colorful 3"/>
+    <w:lsdException w:unhideWhenUsed="0" w:uiPriority="0" w:semiHidden="0" w:name="Table Columns 1"/>
+    <w:lsdException w:unhideWhenUsed="0" w:uiPriority="0" w:semiHidden="0" w:name="Table Columns 2"/>
+    <w:lsdException w:unhideWhenUsed="0" w:uiPriority="0" w:semiHidden="0" w:name="Table Columns 3"/>
+    <w:lsdException w:unhideWhenUsed="0" w:uiPriority="0" w:semiHidden="0" w:name="Table Columns 4"/>
+    <w:lsdException w:unhideWhenUsed="0" w:uiPriority="0" w:semiHidden="0" w:name="Table Columns 5"/>
+    <w:lsdException w:unhideWhenUsed="0" w:uiPriority="0" w:semiHidden="0" w:name="Table Grid 1"/>
+    <w:lsdException w:unhideWhenUsed="0" w:uiPriority="0" w:semiHidden="0" w:name="Table Grid 2"/>
+    <w:lsdException w:unhideWhenUsed="0" w:uiPriority="0" w:semiHidden="0" w:name="Table Grid 3"/>
+    <w:lsdException w:unhideWhenUsed="0" w:uiPriority="0" w:semiHidden="0" w:name="Table Grid 4"/>
+    <w:lsdException w:unhideWhenUsed="0" w:uiPriority="0" w:semiHidden="0" w:name="Table Grid 5"/>
+    <w:lsdException w:unhideWhenUsed="0" w:uiPriority="0" w:semiHidden="0" w:name="Table Grid 6"/>
+    <w:lsdException w:unhideWhenUsed="0" w:uiPriority="0" w:semiHidden="0" w:name="Table Grid 7"/>
+    <w:lsdException w:unhideWhenUsed="0" w:uiPriority="0" w:semiHidden="0" w:name="Table Grid 8"/>
+    <w:lsdException w:unhideWhenUsed="0" w:uiPriority="0" w:semiHidden="0" w:name="Table List 1"/>
+    <w:lsdException w:unhideWhenUsed="0" w:uiPriority="0" w:semiHidden="0" w:name="Table List 2"/>
+    <w:lsdException w:unhideWhenUsed="0" w:uiPriority="0" w:semiHidden="0" w:name="Table List 3"/>
+    <w:lsdException w:unhideWhenUsed="0" w:uiPriority="0" w:semiHidden="0" w:name="Table List 4"/>
+    <w:lsdException w:unhideWhenUsed="0" w:uiPriority="0" w:semiHidden="0" w:name="Table List 5"/>
+    <w:lsdException w:unhideWhenUsed="0" w:uiPriority="0" w:semiHidden="0" w:name="Table List 6"/>
+    <w:lsdException w:unhideWhenUsed="0" w:uiPriority="0" w:semiHidden="0" w:name="Table List 7"/>
+    <w:lsdException w:unhideWhenUsed="0" w:uiPriority="0" w:semiHidden="0" w:name="Table List 8"/>
+    <w:lsdException w:unhideWhenUsed="0" w:uiPriority="0" w:semiHidden="0" w:name="Table 3D effects 1"/>
+    <w:lsdException w:unhideWhenUsed="0" w:uiPriority="0" w:semiHidden="0" w:name="Table 3D effects 2"/>
+    <w:lsdException w:unhideWhenUsed="0" w:uiPriority="0" w:semiHidden="0" w:name="Table 3D effects 3"/>
+    <w:lsdException w:unhideWhenUsed="0" w:uiPriority="0" w:semiHidden="0" w:name="Table Contemporary"/>
+    <w:lsdException w:unhideWhenUsed="0" w:uiPriority="0" w:semiHidden="0" w:name="Table Elegant"/>
+    <w:lsdException w:unhideWhenUsed="0" w:uiPriority="0" w:semiHidden="0" w:name="Table Professional"/>
+    <w:lsdException w:unhideWhenUsed="0" w:uiPriority="0" w:semiHidden="0" w:name="Table Subtle 1"/>
+    <w:lsdException w:unhideWhenUsed="0" w:uiPriority="0" w:semiHidden="0" w:name="Table Subtle 2"/>
+    <w:lsdException w:unhideWhenUsed="0" w:uiPriority="0" w:semiHidden="0" w:name="Table Web 1"/>
+    <w:lsdException w:unhideWhenUsed="0" w:uiPriority="0" w:semiHidden="0" w:name="Table Web 2"/>
+    <w:lsdException w:unhideWhenUsed="0" w:uiPriority="0" w:semiHidden="0" w:name="Table Web 3"/>
+    <w:lsdException w:unhideWhenUsed="0" w:uiPriority="0" w:semiHidden="0" w:name="Balloon Text"/>
+    <w:lsdException w:unhideWhenUsed="0" w:uiPriority="0" w:semiHidden="0" w:name="Table Grid"/>
+    <w:lsdException w:unhideWhenUsed="0" w:uiPriority="0" w:semiHidden="0" w:name="Table Theme"/>
+  </w:latentStyles>
+  <w:style w:type="paragraph" w:default="1" w:styleId="1">
+    <w:name w:val="Normal"/>
+    <w:qFormat/>
+    <w:uiPriority w:val="0"/>
+    <w:pPr>
+      <w:spacing w:line="276" w:lineRule="auto"/>
+    </w:pPr>
+    <w:rPr>
+      <w:rFonts w:ascii="Arial" w:hAnsi="Arial" w:eastAsia="Arial" w:cs="Arial"/>
+      <w:sz w:val="22"/>
+      <w:szCs w:val="22"/>
+      <w:lang w:val="zh-CN"/>
+    </w:rPr>
+  </w:style>
+  <w:style w:type="paragraph" w:styleId="2">
     <w:name w:val="heading 1"/>
-    <w:basedOn w:val="Normal"/>
-    <w:next w:val="Normal"/>
+    <w:basedOn w:val="1"/>
+    <w:next w:val="1"/>
+    <w:qFormat/>
+    <w:uiPriority w:val="0"/>
     <w:pPr>
-      <w:keepNext w:val="1"/>
-      <w:keepLines w:val="1"/>
+      <w:keepNext/>
+      <w:keepLines/>
       <w:pageBreakBefore w:val="0"/>
-      <w:spacing w:after="120" w:before="400" w:lineRule="auto"/>
+      <w:spacing w:before="400" w:after="120"/>
     </w:pPr>
     <w:rPr>
       <w:sz w:val="40"/>
       <w:szCs w:val="40"/>
     </w:rPr>
   </w:style>
-  <w:style w:type="paragraph" w:styleId="Heading2">
+  <w:style w:type="paragraph" w:styleId="3">
     <w:name w:val="heading 2"/>
-    <w:basedOn w:val="Normal"/>
-    <w:next w:val="Normal"/>
+    <w:basedOn w:val="1"/>
+    <w:next w:val="1"/>
+    <w:uiPriority w:val="0"/>
     <w:pPr>
-      <w:keepNext w:val="1"/>
-      <w:keepLines w:val="1"/>
+      <w:keepNext/>
+      <w:keepLines/>
       <w:pageBreakBefore w:val="0"/>
-      <w:spacing w:after="120" w:before="360" w:lineRule="auto"/>
+      <w:spacing w:before="360" w:after="120"/>
     </w:pPr>
     <w:rPr>
-      <w:b w:val="0"/>
       <w:sz w:val="32"/>
       <w:szCs w:val="32"/>
     </w:rPr>
   </w:style>
-  <w:style w:type="paragraph" w:styleId="Heading3">
+  <w:style w:type="paragraph" w:styleId="4">
     <w:name w:val="heading 3"/>
-    <w:basedOn w:val="Normal"/>
-    <w:next w:val="Normal"/>
+    <w:basedOn w:val="1"/>
+    <w:next w:val="1"/>
+    <w:uiPriority w:val="0"/>
     <w:pPr>
-      <w:keepNext w:val="1"/>
-      <w:keepLines w:val="1"/>
+      <w:keepNext/>
+      <w:keepLines/>
       <w:pageBreakBefore w:val="0"/>
-      <w:spacing w:after="80" w:before="320" w:lineRule="auto"/>
+      <w:spacing w:before="320" w:after="80"/>
     </w:pPr>
     <w:rPr>
-      <w:b w:val="0"/>
       <w:color w:val="434343"/>
       <w:sz w:val="28"/>
       <w:szCs w:val="28"/>
     </w:rPr>
   </w:style>
-  <w:style w:type="paragraph" w:styleId="Heading4">
+  <w:style w:type="paragraph" w:styleId="5">
     <w:name w:val="heading 4"/>
-    <w:basedOn w:val="Normal"/>
-    <w:next w:val="Normal"/>
+    <w:basedOn w:val="1"/>
+    <w:next w:val="1"/>
+    <w:uiPriority w:val="0"/>
     <w:pPr>
-      <w:keepNext w:val="1"/>
-      <w:keepLines w:val="1"/>
+      <w:keepNext/>
+      <w:keepLines/>
       <w:pageBreakBefore w:val="0"/>
-      <w:spacing w:after="80" w:before="280" w:lineRule="auto"/>
+      <w:spacing w:before="280" w:after="80"/>
     </w:pPr>
     <w:rPr>
       <w:color w:val="666666"/>
@@ -329,15 +527,17 @@
       <w:szCs w:val="24"/>
     </w:rPr>
   </w:style>
-  <w:style w:type="paragraph" w:styleId="Heading5">
+  <w:style w:type="paragraph" w:styleId="6">
     <w:name w:val="heading 5"/>
-    <w:basedOn w:val="Normal"/>
-    <w:next w:val="Normal"/>
+    <w:basedOn w:val="1"/>
+    <w:next w:val="1"/>
+    <w:qFormat/>
+    <w:uiPriority w:val="0"/>
     <w:pPr>
-      <w:keepNext w:val="1"/>
-      <w:keepLines w:val="1"/>
+      <w:keepNext/>
+      <w:keepLines/>
       <w:pageBreakBefore w:val="0"/>
-      <w:spacing w:after="80" w:before="240" w:lineRule="auto"/>
+      <w:spacing w:before="240" w:after="80"/>
     </w:pPr>
     <w:rPr>
       <w:color w:val="666666"/>
@@ -345,55 +545,80 @@
       <w:szCs w:val="22"/>
     </w:rPr>
   </w:style>
-  <w:style w:type="paragraph" w:styleId="Heading6">
+  <w:style w:type="paragraph" w:styleId="7">
     <w:name w:val="heading 6"/>
-    <w:basedOn w:val="Normal"/>
-    <w:next w:val="Normal"/>
+    <w:basedOn w:val="1"/>
+    <w:next w:val="1"/>
+    <w:uiPriority w:val="0"/>
     <w:pPr>
-      <w:keepNext w:val="1"/>
-      <w:keepLines w:val="1"/>
+      <w:keepNext/>
+      <w:keepLines/>
       <w:pageBreakBefore w:val="0"/>
-      <w:spacing w:after="80" w:before="240" w:lineRule="auto"/>
+      <w:spacing w:before="240" w:after="80"/>
     </w:pPr>
     <w:rPr>
-      <w:i w:val="1"/>
+      <w:i/>
       <w:color w:val="666666"/>
       <w:sz w:val="22"/>
       <w:szCs w:val="22"/>
     </w:rPr>
   </w:style>
-  <w:style w:type="paragraph" w:styleId="Title">
+  <w:style w:type="character" w:default="1" w:styleId="8">
+    <w:name w:val="Default Paragraph Font"/>
+    <w:semiHidden/>
+    <w:uiPriority w:val="0"/>
+  </w:style>
+  <w:style w:type="table" w:default="1" w:styleId="9">
+    <w:name w:val="Normal Table"/>
+    <w:semiHidden/>
+    <w:uiPriority w:val="0"/>
+    <w:tblPr>
+      <w:tblCellMar>
+        <w:top w:w="0" w:type="dxa"/>
+        <w:left w:w="108" w:type="dxa"/>
+        <w:bottom w:w="0" w:type="dxa"/>
+        <w:right w:w="108" w:type="dxa"/>
+      </w:tblCellMar>
+    </w:tblPr>
+  </w:style>
+  <w:style w:type="paragraph" w:styleId="10">
+    <w:name w:val="Subtitle"/>
+    <w:basedOn w:val="1"/>
+    <w:next w:val="1"/>
+    <w:uiPriority w:val="0"/>
+    <w:pPr>
+      <w:keepNext/>
+      <w:keepLines/>
+      <w:pageBreakBefore w:val="0"/>
+      <w:spacing w:before="0" w:after="320"/>
+    </w:pPr>
+    <w:rPr>
+      <w:rFonts w:ascii="Arial" w:hAnsi="Arial" w:eastAsia="Arial" w:cs="Arial"/>
+      <w:color w:val="666666"/>
+      <w:sz w:val="30"/>
+      <w:szCs w:val="30"/>
+    </w:rPr>
+  </w:style>
+  <w:style w:type="paragraph" w:styleId="11">
     <w:name w:val="Title"/>
-    <w:basedOn w:val="Normal"/>
-    <w:next w:val="Normal"/>
+    <w:basedOn w:val="1"/>
+    <w:next w:val="1"/>
+    <w:uiPriority w:val="0"/>
     <w:pPr>
-      <w:keepNext w:val="1"/>
-      <w:keepLines w:val="1"/>
+      <w:keepNext/>
+      <w:keepLines/>
       <w:pageBreakBefore w:val="0"/>
-      <w:spacing w:after="60" w:before="0" w:lineRule="auto"/>
+      <w:spacing w:before="0" w:after="60"/>
     </w:pPr>
     <w:rPr>
       <w:sz w:val="52"/>
       <w:szCs w:val="52"/>
     </w:rPr>
   </w:style>
-  <w:style w:type="paragraph" w:styleId="Subtitle">
-    <w:name w:val="Subtitle"/>
-    <w:basedOn w:val="Normal"/>
-    <w:next w:val="Normal"/>
-    <w:pPr>
-      <w:keepNext w:val="1"/>
-      <w:keepLines w:val="1"/>
-      <w:pageBreakBefore w:val="0"/>
-      <w:spacing w:after="320" w:before="0" w:lineRule="auto"/>
-    </w:pPr>
-    <w:rPr>
-      <w:rFonts w:ascii="Arial" w:cs="Arial" w:eastAsia="Arial" w:hAnsi="Arial"/>
-      <w:i w:val="0"/>
-      <w:color w:val="666666"/>
-      <w:sz w:val="30"/>
-      <w:szCs w:val="30"/>
-    </w:rPr>
+  <w:style w:type="table" w:customStyle="1" w:styleId="12">
+    <w:name w:val="Table Normal"/>
+    <w:qFormat/>
+    <w:uiPriority w:val="0"/>
   </w:style>
 </w:styles>
 </file>
@@ -714,6 +939,5 @@
       </a:style>
     </a:lnDef>
   </a:objectDefaults>
-  <a:extraClrSchemeLst/>
 </a:theme>
 </file>
</xml_diff>